<commit_message>
Added cloth and picking up key sound effects
</commit_message>
<xml_diff>
--- a/UnrealHouse/Audio/Audio Bible.docx
+++ b/UnrealHouse/Audio/Audio Bible.docx
@@ -114,6 +114,68 @@
         </w:rPr>
         <w:tab/>
         <w:t>-The only exception right now is the phone section of the game, where it is currently necessary to have voice acting.  This is something that the entire group can discuss together and weigh their thoughts on</w:t>
+      </w:r>
+    </w:p>
+    <w:p>
+      <w:pPr>
+        <w:rPr>
+          <w:rFonts w:ascii="Times New Roman" w:hAnsi="Times New Roman" w:cs="Times New Roman"/>
+          <w:sz w:val="24"/>
+          <w:szCs w:val="24"/>
+        </w:rPr>
+      </w:pPr>
+    </w:p>
+    <w:p>
+      <w:pPr>
+        <w:rPr>
+          <w:rFonts w:ascii="Times New Roman" w:hAnsi="Times New Roman" w:cs="Times New Roman"/>
+          <w:sz w:val="24"/>
+          <w:szCs w:val="24"/>
+        </w:rPr>
+      </w:pPr>
+      <w:r>
+        <w:rPr>
+          <w:rFonts w:ascii="Times New Roman" w:hAnsi="Times New Roman" w:cs="Times New Roman"/>
+          <w:sz w:val="24"/>
+          <w:szCs w:val="24"/>
+        </w:rPr>
+        <w:tab/>
+        <w:t>Pick up keys!</w:t>
+      </w:r>
+    </w:p>
+    <w:p>
+      <w:pPr>
+        <w:rPr>
+          <w:rFonts w:ascii="Times New Roman" w:hAnsi="Times New Roman" w:cs="Times New Roman"/>
+          <w:sz w:val="24"/>
+          <w:szCs w:val="24"/>
+        </w:rPr>
+      </w:pPr>
+      <w:r>
+        <w:rPr>
+          <w:rFonts w:ascii="Times New Roman" w:hAnsi="Times New Roman" w:cs="Times New Roman"/>
+          <w:sz w:val="24"/>
+          <w:szCs w:val="24"/>
+        </w:rPr>
+        <w:tab/>
+        <w:t>Cloth rustling!</w:t>
+      </w:r>
+    </w:p>
+    <w:p>
+      <w:pPr>
+        <w:rPr>
+          <w:rFonts w:ascii="Times New Roman" w:hAnsi="Times New Roman" w:cs="Times New Roman"/>
+          <w:sz w:val="24"/>
+          <w:szCs w:val="24"/>
+        </w:rPr>
+      </w:pPr>
+      <w:r>
+        <w:rPr>
+          <w:rFonts w:ascii="Times New Roman" w:hAnsi="Times New Roman" w:cs="Times New Roman"/>
+          <w:sz w:val="24"/>
+          <w:szCs w:val="24"/>
+        </w:rPr>
+        <w:tab/>
       </w:r>
       <w:bookmarkStart w:id="0" w:name="_GoBack"/>
       <w:bookmarkEnd w:id="0"/>

</xml_diff>